<commit_message>
Check spell and text edit
</commit_message>
<xml_diff>
--- a/docs/manuscript.docx
+++ b/docs/manuscript.docx
@@ -7457,6 +7457,212 @@
       </w:pPr>
     </w:lvl>
   </w:abstractNum>
+  <w:abstractNum w:abstractNumId="990">
+    <w:nsid w:val="93656081"/>
+    <w:multiLevelType w:val="multilevel"/>
+    <w:lvl w:ilvl="0">
+      <w:numFmt w:val="bullet"/>
+      <w:lvlText w:val=" "/>
+      <w:lvlJc w:val="left"/>
+      <w:pPr>
+        <w:tabs>
+          <w:tab w:val="num" w:pos="0"/>
+        </w:tabs>
+        <w:ind w:left="480" w:hanging="480"/>
+      </w:pPr>
+    </w:lvl>
+    <w:lvl w:ilvl="1">
+      <w:numFmt w:val="bullet"/>
+      <w:lvlText w:val=" "/>
+      <w:lvlJc w:val="left"/>
+      <w:pPr>
+        <w:tabs>
+          <w:tab w:val="num" w:pos="720"/>
+        </w:tabs>
+        <w:ind w:left="1200" w:hanging="480"/>
+      </w:pPr>
+    </w:lvl>
+    <w:lvl w:ilvl="2">
+      <w:numFmt w:val="bullet"/>
+      <w:lvlText w:val=" "/>
+      <w:lvlJc w:val="left"/>
+      <w:pPr>
+        <w:tabs>
+          <w:tab w:val="num" w:pos="1440"/>
+        </w:tabs>
+        <w:ind w:left="1920" w:hanging="480"/>
+      </w:pPr>
+    </w:lvl>
+    <w:lvl w:ilvl="3">
+      <w:numFmt w:val="bullet"/>
+      <w:lvlText w:val=" "/>
+      <w:lvlJc w:val="left"/>
+      <w:pPr>
+        <w:tabs>
+          <w:tab w:val="num" w:pos="2160"/>
+        </w:tabs>
+        <w:ind w:left="2640" w:hanging="480"/>
+      </w:pPr>
+    </w:lvl>
+    <w:lvl w:ilvl="4">
+      <w:numFmt w:val="bullet"/>
+      <w:lvlText w:val=" "/>
+      <w:lvlJc w:val="left"/>
+      <w:pPr>
+        <w:tabs>
+          <w:tab w:val="num" w:pos="2880"/>
+        </w:tabs>
+        <w:ind w:left="3360" w:hanging="480"/>
+      </w:pPr>
+    </w:lvl>
+    <w:lvl w:ilvl="5">
+      <w:numFmt w:val="bullet"/>
+      <w:lvlText w:val=" "/>
+      <w:lvlJc w:val="left"/>
+      <w:pPr>
+        <w:tabs>
+          <w:tab w:val="num" w:pos="3600"/>
+        </w:tabs>
+        <w:ind w:left="4080" w:hanging="480"/>
+      </w:pPr>
+    </w:lvl>
+    <w:lvl w:ilvl="6">
+      <w:numFmt w:val="bullet"/>
+      <w:lvlText w:val=" "/>
+      <w:lvlJc w:val="left"/>
+      <w:pPr>
+        <w:tabs>
+          <w:tab w:val="num" w:pos="4320"/>
+        </w:tabs>
+        <w:ind w:left="4800" w:hanging="480"/>
+      </w:pPr>
+    </w:lvl>
+    <w:lvl w:ilvl="7">
+      <w:numFmt w:val="bullet"/>
+      <w:lvlText w:val=" "/>
+      <w:lvlJc w:val="left"/>
+      <w:pPr>
+        <w:tabs>
+          <w:tab w:val="num" w:pos="5040"/>
+        </w:tabs>
+        <w:ind w:left="5520" w:hanging="480"/>
+      </w:pPr>
+    </w:lvl>
+    <w:lvl w:ilvl="8">
+      <w:numFmt w:val="bullet"/>
+      <w:lvlText w:val=" "/>
+      <w:lvlJc w:val="left"/>
+      <w:pPr>
+        <w:tabs>
+          <w:tab w:val="num" w:pos="5760"/>
+        </w:tabs>
+        <w:ind w:left="6240" w:hanging="480"/>
+      </w:pPr>
+    </w:lvl>
+  </w:abstractNum>
+  <w:abstractNum w:abstractNumId="990">
+    <w:nsid w:val="32373eb5"/>
+    <w:multiLevelType w:val="multilevel"/>
+    <w:lvl w:ilvl="0">
+      <w:numFmt w:val="bullet"/>
+      <w:lvlText w:val=" "/>
+      <w:lvlJc w:val="left"/>
+      <w:pPr>
+        <w:tabs>
+          <w:tab w:val="num" w:pos="0"/>
+        </w:tabs>
+        <w:ind w:left="480" w:hanging="480"/>
+      </w:pPr>
+    </w:lvl>
+    <w:lvl w:ilvl="1">
+      <w:numFmt w:val="bullet"/>
+      <w:lvlText w:val=" "/>
+      <w:lvlJc w:val="left"/>
+      <w:pPr>
+        <w:tabs>
+          <w:tab w:val="num" w:pos="720"/>
+        </w:tabs>
+        <w:ind w:left="1200" w:hanging="480"/>
+      </w:pPr>
+    </w:lvl>
+    <w:lvl w:ilvl="2">
+      <w:numFmt w:val="bullet"/>
+      <w:lvlText w:val=" "/>
+      <w:lvlJc w:val="left"/>
+      <w:pPr>
+        <w:tabs>
+          <w:tab w:val="num" w:pos="1440"/>
+        </w:tabs>
+        <w:ind w:left="1920" w:hanging="480"/>
+      </w:pPr>
+    </w:lvl>
+    <w:lvl w:ilvl="3">
+      <w:numFmt w:val="bullet"/>
+      <w:lvlText w:val=" "/>
+      <w:lvlJc w:val="left"/>
+      <w:pPr>
+        <w:tabs>
+          <w:tab w:val="num" w:pos="2160"/>
+        </w:tabs>
+        <w:ind w:left="2640" w:hanging="480"/>
+      </w:pPr>
+    </w:lvl>
+    <w:lvl w:ilvl="4">
+      <w:numFmt w:val="bullet"/>
+      <w:lvlText w:val=" "/>
+      <w:lvlJc w:val="left"/>
+      <w:pPr>
+        <w:tabs>
+          <w:tab w:val="num" w:pos="2880"/>
+        </w:tabs>
+        <w:ind w:left="3360" w:hanging="480"/>
+      </w:pPr>
+    </w:lvl>
+    <w:lvl w:ilvl="5">
+      <w:numFmt w:val="bullet"/>
+      <w:lvlText w:val=" "/>
+      <w:lvlJc w:val="left"/>
+      <w:pPr>
+        <w:tabs>
+          <w:tab w:val="num" w:pos="3600"/>
+        </w:tabs>
+        <w:ind w:left="4080" w:hanging="480"/>
+      </w:pPr>
+    </w:lvl>
+    <w:lvl w:ilvl="6">
+      <w:numFmt w:val="bullet"/>
+      <w:lvlText w:val=" "/>
+      <w:lvlJc w:val="left"/>
+      <w:pPr>
+        <w:tabs>
+          <w:tab w:val="num" w:pos="4320"/>
+        </w:tabs>
+        <w:ind w:left="4800" w:hanging="480"/>
+      </w:pPr>
+    </w:lvl>
+    <w:lvl w:ilvl="7">
+      <w:numFmt w:val="bullet"/>
+      <w:lvlText w:val=" "/>
+      <w:lvlJc w:val="left"/>
+      <w:pPr>
+        <w:tabs>
+          <w:tab w:val="num" w:pos="5040"/>
+        </w:tabs>
+        <w:ind w:left="5520" w:hanging="480"/>
+      </w:pPr>
+    </w:lvl>
+    <w:lvl w:ilvl="8">
+      <w:numFmt w:val="bullet"/>
+      <w:lvlText w:val=" "/>
+      <w:lvlJc w:val="left"/>
+      <w:pPr>
+        <w:tabs>
+          <w:tab w:val="num" w:pos="5760"/>
+        </w:tabs>
+        <w:ind w:left="6240" w:hanging="480"/>
+      </w:pPr>
+    </w:lvl>
+  </w:abstractNum>
   <w:num w:numId="1">
     <w:abstractNumId w:val="1"/>
   </w:num>
@@ -7495,6 +7701,12 @@
   </w:num>
   <w:num w:numId="13">
     <w:abstractNumId w:val="4"/>
+  </w:num>
+  <w:num w:numId="1000">
+    <w:abstractNumId w:val="990"/>
+  </w:num>
+  <w:num w:numId="1000">
+    <w:abstractNumId w:val="990"/>
   </w:num>
   <w:num w:numId="1000">
     <w:abstractNumId w:val="990"/>

</xml_diff>